<commit_message>
update report and pictures
</commit_message>
<xml_diff>
--- a/2/report.docx
+++ b/2/report.docx
@@ -1,6 +1,6 @@
 
 <file path=word/document.xml><?xml version="1.0" encoding="utf-8"?>
-<w:document xmlns:wpc="http://schemas.microsoft.com/office/word/2010/wordprocessingCanvas" xmlns:mo="http://schemas.microsoft.com/office/mac/office/2008/main" xmlns:mc="http://schemas.openxmlformats.org/markup-compatibility/2006" xmlns:mv="urn:schemas-microsoft-com:mac:vml" xmlns:o="urn:schemas-microsoft-com:office:office" xmlns:r="http://schemas.openxmlformats.org/officeDocument/2006/relationships" xmlns:m="http://schemas.openxmlformats.org/officeDocument/2006/math" xmlns:v="urn:schemas-microsoft-com:vml" xmlns:wp14="http://schemas.microsoft.com/office/word/2010/wordprocessingDrawing" xmlns:wp="http://schemas.openxmlformats.org/drawingml/2006/wordprocessingDrawing" xmlns:w10="urn:schemas-microsoft-com:office:word" xmlns:w="http://schemas.openxmlformats.org/wordprocessingml/2006/main" xmlns:w14="http://schemas.microsoft.com/office/word/2010/wordml" xmlns:w15="http://schemas.microsoft.com/office/word/2012/wordml" xmlns:wpg="http://schemas.microsoft.com/office/word/2010/wordprocessingGroup" xmlns:wpi="http://schemas.microsoft.com/office/word/2010/wordprocessingInk" xmlns:wne="http://schemas.microsoft.com/office/word/2006/wordml" xmlns:wps="http://schemas.microsoft.com/office/word/2010/wordprocessingShape" mc:Ignorable="w14 w15 wp14">
+<w:document xmlns:wpc="http://schemas.microsoft.com/office/word/2010/wordprocessingCanvas" xmlns:cx="http://schemas.microsoft.com/office/drawing/2014/chartex" xmlns:cx1="http://schemas.microsoft.com/office/drawing/2015/9/8/chartex" xmlns:cx2="http://schemas.microsoft.com/office/drawing/2015/10/21/chartex" xmlns:cx3="http://schemas.microsoft.com/office/drawing/2016/5/9/chartex" xmlns:cx4="http://schemas.microsoft.com/office/drawing/2016/5/10/chartex" xmlns:cx5="http://schemas.microsoft.com/office/drawing/2016/5/11/chartex" xmlns:cx6="http://schemas.microsoft.com/office/drawing/2016/5/12/chartex" xmlns:cx7="http://schemas.microsoft.com/office/drawing/2016/5/13/chartex" xmlns:cx8="http://schemas.microsoft.com/office/drawing/2016/5/14/chartex" xmlns:mc="http://schemas.openxmlformats.org/markup-compatibility/2006" xmlns:aink="http://schemas.microsoft.com/office/drawing/2016/ink" xmlns:am3d="http://schemas.microsoft.com/office/drawing/2017/model3d" xmlns:o="urn:schemas-microsoft-com:office:office" xmlns:r="http://schemas.openxmlformats.org/officeDocument/2006/relationships" xmlns:m="http://schemas.openxmlformats.org/officeDocument/2006/math" xmlns:v="urn:schemas-microsoft-com:vml" xmlns:wp14="http://schemas.microsoft.com/office/word/2010/wordprocessingDrawing" xmlns:wp="http://schemas.openxmlformats.org/drawingml/2006/wordprocessingDrawing" xmlns:w10="urn:schemas-microsoft-com:office:word" xmlns:w="http://schemas.openxmlformats.org/wordprocessingml/2006/main" xmlns:w14="http://schemas.microsoft.com/office/word/2010/wordml" xmlns:w15="http://schemas.microsoft.com/office/word/2012/wordml" xmlns:w16cid="http://schemas.microsoft.com/office/word/2016/wordml/cid" xmlns:w16se="http://schemas.microsoft.com/office/word/2015/wordml/symex" xmlns:wpg="http://schemas.microsoft.com/office/word/2010/wordprocessingGroup" xmlns:wpi="http://schemas.microsoft.com/office/word/2010/wordprocessingInk" xmlns:wne="http://schemas.microsoft.com/office/word/2006/wordml" xmlns:wps="http://schemas.microsoft.com/office/word/2010/wordprocessingShape" mc:Ignorable="w14 w15 w16se w16cid wp14">
   <w:body>
     <w:p>
       <w:pPr>
@@ -130,7 +130,7 @@
         <w:spacing w:line="240" w:lineRule="atLeast"/>
         <w:contextualSpacing/>
         <w:rPr>
-          <w:rFonts w:ascii="Times New Roman" w:hAnsi="Times New Roman" w:cs="Times New Roman" w:hint="eastAsia"/>
+          <w:rFonts w:ascii="Times New Roman" w:hAnsi="Times New Roman" w:cs="Times New Roman"/>
           <w:sz w:val="32"/>
           <w:szCs w:val="32"/>
         </w:rPr>
@@ -291,17 +291,17 @@
         <w:spacing w:line="240" w:lineRule="atLeast"/>
         <w:contextualSpacing/>
         <w:rPr>
+          <w:rFonts w:ascii="Times New Roman" w:hAnsi="Times New Roman" w:cs="Times New Roman"/>
+          <w:sz w:val="32"/>
+          <w:szCs w:val="32"/>
+        </w:rPr>
+      </w:pPr>
+      <w:r>
+        <w:rPr>
           <w:rFonts w:ascii="Times New Roman" w:hAnsi="Times New Roman" w:cs="Times New Roman" w:hint="eastAsia"/>
           <w:sz w:val="32"/>
           <w:szCs w:val="32"/>
         </w:rPr>
-      </w:pPr>
-      <w:r>
-        <w:rPr>
-          <w:rFonts w:ascii="Times New Roman" w:hAnsi="Times New Roman" w:cs="Times New Roman" w:hint="eastAsia"/>
-          <w:sz w:val="32"/>
-          <w:szCs w:val="32"/>
-        </w:rPr>
         <w:t>用</w:t>
       </w:r>
       <w:r>
@@ -310,8 +310,18 @@
           <w:sz w:val="32"/>
           <w:szCs w:val="32"/>
         </w:rPr>
-        <w:t>python numpy</w:t>
-      </w:r>
+        <w:t xml:space="preserve">python </w:t>
+      </w:r>
+      <w:proofErr w:type="spellStart"/>
+      <w:r>
+        <w:rPr>
+          <w:rFonts w:ascii="Times New Roman" w:hAnsi="Times New Roman" w:cs="Times New Roman"/>
+          <w:sz w:val="32"/>
+          <w:szCs w:val="32"/>
+        </w:rPr>
+        <w:t>numpy</w:t>
+      </w:r>
+      <w:proofErr w:type="spellEnd"/>
       <w:r>
         <w:rPr>
           <w:rFonts w:ascii="Times New Roman" w:hAnsi="Times New Roman" w:cs="Times New Roman"/>
@@ -320,6 +330,7 @@
         </w:rPr>
         <w:t>套件，只要輸入</w:t>
       </w:r>
+      <w:proofErr w:type="spellStart"/>
       <w:r>
         <w:rPr>
           <w:rFonts w:ascii="Times New Roman" w:hAnsi="Times New Roman" w:cs="Times New Roman"/>
@@ -328,6 +339,7 @@
         </w:rPr>
         <w:t>mN</w:t>
       </w:r>
+      <w:proofErr w:type="spellEnd"/>
       <w:r>
         <w:rPr>
           <w:rFonts w:ascii="Times New Roman" w:hAnsi="Times New Roman" w:cs="Times New Roman"/>
@@ -405,7 +417,7 @@
                     </pic:cNvPicPr>
                   </pic:nvPicPr>
                   <pic:blipFill>
-                    <a:blip r:embed="rId4">
+                    <a:blip r:embed="rId6">
                       <a:extLst>
                         <a:ext uri="{28A0092B-C50C-407E-A947-70E740481C1C}">
                           <a14:useLocalDpi xmlns:a14="http://schemas.microsoft.com/office/drawing/2010/main" val="0"/>
@@ -443,18 +455,36 @@
         <w:spacing w:line="240" w:lineRule="atLeast"/>
         <w:contextualSpacing/>
         <w:rPr>
-          <w:rFonts w:ascii="Times New Roman" w:hAnsi="Times New Roman" w:cs="Times New Roman" w:hint="eastAsia"/>
-          <w:sz w:val="32"/>
-          <w:szCs w:val="32"/>
-        </w:rPr>
-      </w:pPr>
-      <w:r>
-        <w:rPr>
-          <w:rFonts w:ascii="Times New Roman" w:hAnsi="Times New Roman" w:cs="Times New Roman"/>
-          <w:sz w:val="32"/>
-          <w:szCs w:val="32"/>
-        </w:rPr>
-        <w:t xml:space="preserve">part3 : mean curve and the region of variance with one standard deciation </w:t>
+          <w:rFonts w:ascii="Times New Roman" w:hAnsi="Times New Roman" w:cs="Times New Roman"/>
+          <w:sz w:val="32"/>
+          <w:szCs w:val="32"/>
+        </w:rPr>
+      </w:pPr>
+      <w:r>
+        <w:rPr>
+          <w:rFonts w:ascii="Times New Roman" w:hAnsi="Times New Roman" w:cs="Times New Roman"/>
+          <w:sz w:val="32"/>
+          <w:szCs w:val="32"/>
+        </w:rPr>
+        <w:t xml:space="preserve">part3 : mean curve and the region of variance with one standard </w:t>
+      </w:r>
+      <w:proofErr w:type="spellStart"/>
+      <w:r>
+        <w:rPr>
+          <w:rFonts w:ascii="Times New Roman" w:hAnsi="Times New Roman" w:cs="Times New Roman"/>
+          <w:sz w:val="32"/>
+          <w:szCs w:val="32"/>
+        </w:rPr>
+        <w:t>deciation</w:t>
+      </w:r>
+      <w:proofErr w:type="spellEnd"/>
+      <w:r>
+        <w:rPr>
+          <w:rFonts w:ascii="Times New Roman" w:hAnsi="Times New Roman" w:cs="Times New Roman"/>
+          <w:sz w:val="32"/>
+          <w:szCs w:val="32"/>
+        </w:rPr>
+        <w:t xml:space="preserve"> </w:t>
       </w:r>
       <w:r>
         <w:rPr>
@@ -659,7 +689,7 @@
                     </pic:cNvPicPr>
                   </pic:nvPicPr>
                   <pic:blipFill>
-                    <a:blip r:embed="rId5">
+                    <a:blip r:embed="rId7">
                       <a:extLst>
                         <a:ext uri="{28A0092B-C50C-407E-A947-70E740481C1C}">
                           <a14:useLocalDpi xmlns:a14="http://schemas.microsoft.com/office/drawing/2010/main" val="0"/>
@@ -728,25 +758,7 @@
           <w:sz w:val="32"/>
           <w:szCs w:val="32"/>
         </w:rPr>
-        <w:t xml:space="preserve">Part </w:t>
-      </w:r>
-      <w:proofErr w:type="gramStart"/>
-      <w:r>
-        <w:rPr>
-          <w:rFonts w:ascii="Times New Roman" w:hAnsi="Times New Roman" w:cs="Times New Roman"/>
-          <w:sz w:val="32"/>
-          <w:szCs w:val="32"/>
-        </w:rPr>
-        <w:t>1 :</w:t>
-      </w:r>
-      <w:proofErr w:type="gramEnd"/>
-      <w:r>
-        <w:rPr>
-          <w:rFonts w:ascii="Times New Roman" w:hAnsi="Times New Roman" w:cs="Times New Roman"/>
-          <w:sz w:val="32"/>
-          <w:szCs w:val="32"/>
-        </w:rPr>
-        <w:t xml:space="preserve"> Learning curve of E(W)</w:t>
+        <w:t>Part 1 : Learning curve of E(W)</w:t>
       </w:r>
     </w:p>
     <w:p>
@@ -832,13 +844,23 @@
         </w:rPr>
         <w:t>的運算的話，</w:t>
       </w:r>
-      <w:r>
-        <w:rPr>
-          <w:rFonts w:ascii="Times New Roman" w:hAnsi="Times New Roman" w:cs="Times New Roman"/>
-          <w:sz w:val="32"/>
-          <w:szCs w:val="32"/>
-        </w:rPr>
-        <w:t xml:space="preserve">numpy </w:t>
+      <w:proofErr w:type="spellStart"/>
+      <w:r>
+        <w:rPr>
+          <w:rFonts w:ascii="Times New Roman" w:hAnsi="Times New Roman" w:cs="Times New Roman"/>
+          <w:sz w:val="32"/>
+          <w:szCs w:val="32"/>
+        </w:rPr>
+        <w:t>numpy</w:t>
+      </w:r>
+      <w:proofErr w:type="spellEnd"/>
+      <w:r>
+        <w:rPr>
+          <w:rFonts w:ascii="Times New Roman" w:hAnsi="Times New Roman" w:cs="Times New Roman"/>
+          <w:sz w:val="32"/>
+          <w:szCs w:val="32"/>
+        </w:rPr>
+        <w:t xml:space="preserve"> </w:t>
       </w:r>
       <w:r>
         <w:rPr>
@@ -959,11 +981,13 @@
         <w:spacing w:line="240" w:lineRule="atLeast"/>
         <w:contextualSpacing/>
         <w:rPr>
-          <w:rFonts w:ascii="Times New Roman" w:hAnsi="Times New Roman" w:cs="Times New Roman" w:hint="eastAsia"/>
-          <w:sz w:val="32"/>
-          <w:szCs w:val="32"/>
-        </w:rPr>
-      </w:pPr>
+          <w:rFonts w:ascii="Times New Roman" w:hAnsi="Times New Roman" w:cs="Times New Roman"/>
+          <w:sz w:val="32"/>
+          <w:szCs w:val="32"/>
+        </w:rPr>
+      </w:pPr>
+      <w:bookmarkStart w:id="0" w:name="_GoBack"/>
+      <w:bookmarkEnd w:id="0"/>
     </w:p>
     <w:p>
       <w:pPr>
@@ -984,10 +1008,10 @@
           <w:szCs w:val="32"/>
         </w:rPr>
         <w:drawing>
-          <wp:inline distT="0" distB="0" distL="0" distR="0" wp14:anchorId="4356E718" wp14:editId="5BBC39EF">
-            <wp:extent cx="5857240" cy="4386580"/>
-            <wp:effectExtent l="0" t="0" r="10160" b="7620"/>
-            <wp:docPr id="3" name="圖片 3" descr="Q2_part1.png"/>
+          <wp:inline distT="0" distB="0" distL="0" distR="0" wp14:anchorId="47740FAA" wp14:editId="21051F3B">
+            <wp:extent cx="5842000" cy="4381500"/>
+            <wp:effectExtent l="0" t="0" r="0" b="0"/>
+            <wp:docPr id="6" name="圖片 6"/>
             <wp:cNvGraphicFramePr>
               <a:graphicFrameLocks xmlns:a="http://schemas.openxmlformats.org/drawingml/2006/main" noChangeAspect="1"/>
             </wp:cNvGraphicFramePr>
@@ -995,36 +1019,29 @@
               <a:graphicData uri="http://schemas.openxmlformats.org/drawingml/2006/picture">
                 <pic:pic xmlns:pic="http://schemas.openxmlformats.org/drawingml/2006/picture">
                   <pic:nvPicPr>
-                    <pic:cNvPr id="0" name="Picture 3" descr="Q2_part1.png"/>
-                    <pic:cNvPicPr>
-                      <a:picLocks noChangeAspect="1" noChangeArrowheads="1"/>
-                    </pic:cNvPicPr>
+                    <pic:cNvPr id="6" name="Q2_part1.png"/>
+                    <pic:cNvPicPr/>
                   </pic:nvPicPr>
                   <pic:blipFill>
-                    <a:blip r:embed="rId6">
+                    <a:blip r:embed="rId8">
                       <a:extLst>
                         <a:ext uri="{28A0092B-C50C-407E-A947-70E740481C1C}">
                           <a14:useLocalDpi xmlns:a14="http://schemas.microsoft.com/office/drawing/2010/main" val="0"/>
                         </a:ext>
                       </a:extLst>
                     </a:blip>
-                    <a:srcRect/>
                     <a:stretch>
                       <a:fillRect/>
                     </a:stretch>
                   </pic:blipFill>
-                  <pic:spPr bwMode="auto">
+                  <pic:spPr>
                     <a:xfrm>
                       <a:off x="0" y="0"/>
-                      <a:ext cx="5857240" cy="4386580"/>
+                      <a:ext cx="5842000" cy="4381500"/>
                     </a:xfrm>
                     <a:prstGeom prst="rect">
                       <a:avLst/>
                     </a:prstGeom>
-                    <a:noFill/>
-                    <a:ln>
-                      <a:noFill/>
-                    </a:ln>
                   </pic:spPr>
                 </pic:pic>
               </a:graphicData>
@@ -1074,34 +1091,16 @@
           <w:sz w:val="32"/>
           <w:szCs w:val="32"/>
         </w:rPr>
-        <w:t>Part</w:t>
-      </w:r>
-      <w:proofErr w:type="gramStart"/>
-      <w:r>
-        <w:rPr>
-          <w:rFonts w:ascii="Times New Roman" w:hAnsi="Times New Roman" w:cs="Times New Roman"/>
-          <w:sz w:val="32"/>
-          <w:szCs w:val="32"/>
-        </w:rPr>
-        <w:t>2 :</w:t>
-      </w:r>
-      <w:proofErr w:type="gramEnd"/>
-      <w:r>
-        <w:rPr>
-          <w:rFonts w:ascii="Times New Roman" w:hAnsi="Times New Roman" w:cs="Times New Roman"/>
-          <w:sz w:val="32"/>
-          <w:szCs w:val="32"/>
-        </w:rPr>
-        <w:t xml:space="preserve"> classification result of test data</w:t>
-      </w:r>
-    </w:p>
-    <w:p>
-      <w:pPr>
-        <w:snapToGrid w:val="0"/>
-        <w:spacing w:line="240" w:lineRule="atLeast"/>
-        <w:contextualSpacing/>
-        <w:rPr>
-          <w:rFonts w:ascii="Times New Roman" w:hAnsi="Times New Roman" w:cs="Times New Roman" w:hint="eastAsia"/>
+        <w:t>Part2 : classification result of test data</w:t>
+      </w:r>
+    </w:p>
+    <w:p>
+      <w:pPr>
+        <w:snapToGrid w:val="0"/>
+        <w:spacing w:line="240" w:lineRule="atLeast"/>
+        <w:contextualSpacing/>
+        <w:rPr>
+          <w:rFonts w:ascii="Times New Roman" w:hAnsi="Times New Roman" w:cs="Times New Roman"/>
           <w:sz w:val="32"/>
           <w:szCs w:val="32"/>
         </w:rPr>
@@ -1162,279 +1161,6 @@
                 <pic:pic xmlns:pic="http://schemas.openxmlformats.org/drawingml/2006/picture">
                   <pic:nvPicPr>
                     <pic:cNvPr id="0" name="Picture 4" descr="Q2_part2.png"/>
-                    <pic:cNvPicPr>
-                      <a:picLocks noChangeAspect="1" noChangeArrowheads="1"/>
-                    </pic:cNvPicPr>
-                  </pic:nvPicPr>
-                  <pic:blipFill>
-                    <a:blip r:embed="rId7">
-                      <a:extLst>
-                        <a:ext uri="{28A0092B-C50C-407E-A947-70E740481C1C}">
-                          <a14:useLocalDpi xmlns:a14="http://schemas.microsoft.com/office/drawing/2010/main" val="0"/>
-                        </a:ext>
-                      </a:extLst>
-                    </a:blip>
-                    <a:srcRect/>
-                    <a:stretch>
-                      <a:fillRect/>
-                    </a:stretch>
-                  </pic:blipFill>
-                  <pic:spPr bwMode="auto">
-                    <a:xfrm>
-                      <a:off x="0" y="0"/>
-                      <a:ext cx="5857240" cy="4386580"/>
-                    </a:xfrm>
-                    <a:prstGeom prst="rect">
-                      <a:avLst/>
-                    </a:prstGeom>
-                    <a:noFill/>
-                    <a:ln>
-                      <a:noFill/>
-                    </a:ln>
-                  </pic:spPr>
-                </pic:pic>
-              </a:graphicData>
-            </a:graphic>
-          </wp:inline>
-        </w:drawing>
-      </w:r>
-    </w:p>
-    <w:p>
-      <w:pPr>
-        <w:snapToGrid w:val="0"/>
-        <w:spacing w:line="240" w:lineRule="atLeast"/>
-        <w:contextualSpacing/>
-        <w:rPr>
-          <w:rFonts w:ascii="Times New Roman" w:hAnsi="Times New Roman" w:cs="Times New Roman"/>
-          <w:sz w:val="32"/>
-          <w:szCs w:val="32"/>
-        </w:rPr>
-      </w:pPr>
-      <w:r>
-        <w:rPr>
-          <w:rFonts w:ascii="Times New Roman" w:hAnsi="Times New Roman" w:cs="Times New Roman"/>
-          <w:sz w:val="32"/>
-          <w:szCs w:val="32"/>
-        </w:rPr>
-        <w:t>Part 3 distribution of the variable</w:t>
-      </w:r>
-    </w:p>
-    <w:p>
-      <w:pPr>
-        <w:snapToGrid w:val="0"/>
-        <w:spacing w:line="240" w:lineRule="atLeast"/>
-        <w:contextualSpacing/>
-        <w:rPr>
-          <w:rFonts w:ascii="Times New Roman" w:hAnsi="Times New Roman" w:cs="Times New Roman"/>
-          <w:sz w:val="32"/>
-          <w:szCs w:val="32"/>
-        </w:rPr>
-      </w:pPr>
-      <w:r>
-        <w:rPr>
-          <w:rFonts w:ascii="Times New Roman" w:hAnsi="Times New Roman" w:cs="Times New Roman"/>
-          <w:sz w:val="32"/>
-          <w:szCs w:val="32"/>
-        </w:rPr>
-        <w:t>X</w:t>
-      </w:r>
-      <w:r>
-        <w:rPr>
-          <w:rFonts w:ascii="Times New Roman" w:hAnsi="Times New Roman" w:cs="Times New Roman"/>
-          <w:sz w:val="32"/>
-          <w:szCs w:val="32"/>
-        </w:rPr>
-        <w:t>軸是各</w:t>
-      </w:r>
-      <w:r>
-        <w:rPr>
-          <w:rFonts w:ascii="Times New Roman" w:hAnsi="Times New Roman" w:cs="Times New Roman"/>
-          <w:sz w:val="32"/>
-          <w:szCs w:val="32"/>
-        </w:rPr>
-        <w:t xml:space="preserve">feature </w:t>
-      </w:r>
-      <w:r>
-        <w:rPr>
-          <w:rFonts w:ascii="Times New Roman" w:hAnsi="Times New Roman" w:cs="Times New Roman"/>
-          <w:sz w:val="32"/>
-          <w:szCs w:val="32"/>
-        </w:rPr>
-        <w:t>的值，用不同顏色代表不同</w:t>
-      </w:r>
-      <w:r>
-        <w:rPr>
-          <w:rFonts w:ascii="Times New Roman" w:hAnsi="Times New Roman" w:cs="Times New Roman"/>
-          <w:sz w:val="32"/>
-          <w:szCs w:val="32"/>
-        </w:rPr>
-        <w:t>feature</w:t>
-      </w:r>
-    </w:p>
-    <w:p>
-      <w:pPr>
-        <w:snapToGrid w:val="0"/>
-        <w:spacing w:line="240" w:lineRule="atLeast"/>
-        <w:contextualSpacing/>
-        <w:rPr>
-          <w:rFonts w:ascii="Times New Roman" w:hAnsi="Times New Roman" w:cs="Times New Roman" w:hint="eastAsia"/>
-          <w:sz w:val="32"/>
-          <w:szCs w:val="32"/>
-        </w:rPr>
-      </w:pPr>
-      <w:r>
-        <w:rPr>
-          <w:rFonts w:ascii="Times New Roman" w:hAnsi="Times New Roman" w:cs="Times New Roman"/>
-          <w:sz w:val="32"/>
-          <w:szCs w:val="32"/>
-        </w:rPr>
-        <w:t>Y</w:t>
-      </w:r>
-      <w:r>
-        <w:rPr>
-          <w:rFonts w:ascii="Times New Roman" w:hAnsi="Times New Roman" w:cs="Times New Roman"/>
-          <w:sz w:val="32"/>
-          <w:szCs w:val="32"/>
-        </w:rPr>
-        <w:t>軸是不同值出現次數的累積</w:t>
-      </w:r>
-    </w:p>
-    <w:p>
-      <w:pPr>
-        <w:snapToGrid w:val="0"/>
-        <w:spacing w:line="240" w:lineRule="atLeast"/>
-        <w:contextualSpacing/>
-        <w:rPr>
-          <w:rFonts w:ascii="Times New Roman" w:hAnsi="Times New Roman" w:cs="Times New Roman"/>
-          <w:sz w:val="32"/>
-          <w:szCs w:val="32"/>
-        </w:rPr>
-      </w:pPr>
-      <w:r>
-        <w:rPr>
-          <w:rFonts w:ascii="Times New Roman" w:hAnsi="Times New Roman" w:cs="Times New Roman"/>
-          <w:noProof/>
-          <w:sz w:val="32"/>
-          <w:szCs w:val="32"/>
-        </w:rPr>
-        <w:drawing>
-          <wp:inline distT="0" distB="0" distL="0" distR="0" wp14:anchorId="37E9C7D5" wp14:editId="55B5E8E4">
-            <wp:extent cx="5848773" cy="4386580"/>
-            <wp:effectExtent l="0" t="0" r="0" b="7620"/>
-            <wp:docPr id="5" name="圖片 5"/>
-            <wp:cNvGraphicFramePr>
-              <a:graphicFrameLocks xmlns:a="http://schemas.openxmlformats.org/drawingml/2006/main" noChangeAspect="1"/>
-            </wp:cNvGraphicFramePr>
-            <a:graphic xmlns:a="http://schemas.openxmlformats.org/drawingml/2006/main">
-              <a:graphicData uri="http://schemas.openxmlformats.org/drawingml/2006/picture">
-                <pic:pic xmlns:pic="http://schemas.openxmlformats.org/drawingml/2006/picture">
-                  <pic:nvPicPr>
-                    <pic:cNvPr id="0" name="Picture 5" descr="Q2_part3.png"/>
-                    <pic:cNvPicPr>
-                      <a:picLocks noChangeAspect="1" noChangeArrowheads="1"/>
-                    </pic:cNvPicPr>
-                  </pic:nvPicPr>
-                  <pic:blipFill>
-                    <a:blip r:embed="rId8">
-                      <a:extLst>
-                        <a:ext uri="{28A0092B-C50C-407E-A947-70E740481C1C}">
-                          <a14:useLocalDpi xmlns:a14="http://schemas.microsoft.com/office/drawing/2010/main" val="0"/>
-                        </a:ext>
-                      </a:extLst>
-                    </a:blip>
-                    <a:stretch>
-                      <a:fillRect/>
-                    </a:stretch>
-                  </pic:blipFill>
-                  <pic:spPr bwMode="auto">
-                    <a:xfrm>
-                      <a:off x="0" y="0"/>
-                      <a:ext cx="5848773" cy="4386580"/>
-                    </a:xfrm>
-                    <a:prstGeom prst="rect">
-                      <a:avLst/>
-                    </a:prstGeom>
-                    <a:noFill/>
-                    <a:ln>
-                      <a:noFill/>
-                    </a:ln>
-                  </pic:spPr>
-                </pic:pic>
-              </a:graphicData>
-            </a:graphic>
-          </wp:inline>
-        </w:drawing>
-      </w:r>
-    </w:p>
-    <w:p>
-      <w:pPr>
-        <w:snapToGrid w:val="0"/>
-        <w:spacing w:line="240" w:lineRule="atLeast"/>
-        <w:contextualSpacing/>
-        <w:rPr>
-          <w:rFonts w:ascii="Times New Roman" w:hAnsi="Times New Roman" w:cs="Times New Roman"/>
-          <w:sz w:val="32"/>
-          <w:szCs w:val="32"/>
-        </w:rPr>
-      </w:pPr>
-      <w:r>
-        <w:rPr>
-          <w:rFonts w:ascii="Times New Roman" w:hAnsi="Times New Roman" w:cs="Times New Roman"/>
-          <w:sz w:val="32"/>
-          <w:szCs w:val="32"/>
-        </w:rPr>
-        <w:t>part</w:t>
-      </w:r>
-      <w:proofErr w:type="gramStart"/>
-      <w:r>
-        <w:rPr>
-          <w:rFonts w:ascii="Times New Roman" w:hAnsi="Times New Roman" w:cs="Times New Roman"/>
-          <w:sz w:val="32"/>
-          <w:szCs w:val="32"/>
-        </w:rPr>
-        <w:t>5 :</w:t>
-      </w:r>
-      <w:proofErr w:type="gramEnd"/>
-      <w:r>
-        <w:rPr>
-          <w:rFonts w:ascii="Times New Roman" w:hAnsi="Times New Roman" w:cs="Times New Roman"/>
-          <w:sz w:val="32"/>
-          <w:szCs w:val="32"/>
-        </w:rPr>
-        <w:t xml:space="preserve"> a pair of the most variables</w:t>
-      </w:r>
-    </w:p>
-    <w:p>
-      <w:pPr>
-        <w:snapToGrid w:val="0"/>
-        <w:spacing w:line="240" w:lineRule="atLeast"/>
-        <w:contextualSpacing/>
-        <w:rPr>
-          <w:rFonts w:ascii="Times New Roman" w:hAnsi="Times New Roman" w:cs="Times New Roman"/>
-          <w:sz w:val="32"/>
-          <w:szCs w:val="32"/>
-        </w:rPr>
-      </w:pPr>
-      <w:r>
-        <w:rPr>
-          <w:rFonts w:ascii="Times New Roman" w:hAnsi="Times New Roman" w:cs="Times New Roman"/>
-          <w:noProof/>
-          <w:sz w:val="32"/>
-          <w:szCs w:val="32"/>
-        </w:rPr>
-        <w:drawing>
-          <wp:inline distT="0" distB="0" distL="0" distR="0" wp14:anchorId="61397AFD" wp14:editId="1F45A6D7">
-            <wp:extent cx="5857240" cy="4386580"/>
-            <wp:effectExtent l="0" t="0" r="10160" b="7620"/>
-            <wp:docPr id="6" name="圖片 6" descr="Q2_part5.png"/>
-            <wp:cNvGraphicFramePr>
-              <a:graphicFrameLocks xmlns:a="http://schemas.openxmlformats.org/drawingml/2006/main" noChangeAspect="1"/>
-            </wp:cNvGraphicFramePr>
-            <a:graphic xmlns:a="http://schemas.openxmlformats.org/drawingml/2006/main">
-              <a:graphicData uri="http://schemas.openxmlformats.org/drawingml/2006/picture">
-                <pic:pic xmlns:pic="http://schemas.openxmlformats.org/drawingml/2006/picture">
-                  <pic:nvPicPr>
-                    <pic:cNvPr id="0" name="Picture 6" descr="Q2_part5.png"/>
                     <pic:cNvPicPr>
                       <a:picLocks noChangeAspect="1" noChangeArrowheads="1"/>
                     </pic:cNvPicPr>
@@ -1483,69 +1209,13 @@
           <w:szCs w:val="32"/>
         </w:rPr>
       </w:pPr>
-    </w:p>
-    <w:p>
-      <w:pPr>
-        <w:snapToGrid w:val="0"/>
-        <w:spacing w:line="240" w:lineRule="atLeast"/>
-        <w:contextualSpacing/>
-        <w:rPr>
-          <w:rFonts w:ascii="Times New Roman" w:hAnsi="Times New Roman" w:cs="Times New Roman"/>
-          <w:sz w:val="32"/>
-          <w:szCs w:val="32"/>
-        </w:rPr>
-      </w:pPr>
-    </w:p>
-    <w:p>
-      <w:pPr>
-        <w:snapToGrid w:val="0"/>
-        <w:spacing w:line="240" w:lineRule="atLeast"/>
-        <w:contextualSpacing/>
-        <w:rPr>
-          <w:rFonts w:ascii="Times New Roman" w:hAnsi="Times New Roman" w:cs="Times New Roman"/>
-          <w:sz w:val="32"/>
-          <w:szCs w:val="32"/>
-        </w:rPr>
-      </w:pPr>
-    </w:p>
-    <w:p>
-      <w:pPr>
-        <w:snapToGrid w:val="0"/>
-        <w:spacing w:line="240" w:lineRule="atLeast"/>
-        <w:contextualSpacing/>
-        <w:rPr>
-          <w:rFonts w:ascii="Times New Roman" w:hAnsi="Times New Roman" w:cs="Times New Roman"/>
-          <w:sz w:val="32"/>
-          <w:szCs w:val="32"/>
-        </w:rPr>
-      </w:pPr>
-      <w:r>
-        <w:rPr>
-          <w:rFonts w:ascii="Times New Roman" w:hAnsi="Times New Roman" w:cs="Times New Roman"/>
-          <w:sz w:val="32"/>
-          <w:szCs w:val="32"/>
-        </w:rPr>
-        <w:t>Question 3</w:t>
-      </w:r>
-    </w:p>
-    <w:p>
-      <w:pPr>
-        <w:snapToGrid w:val="0"/>
-        <w:spacing w:line="240" w:lineRule="atLeast"/>
-        <w:contextualSpacing/>
-        <w:rPr>
-          <w:rFonts w:ascii="Times New Roman" w:hAnsi="Times New Roman" w:cs="Times New Roman"/>
-          <w:sz w:val="32"/>
-          <w:szCs w:val="32"/>
-        </w:rPr>
-      </w:pPr>
-      <w:r>
-        <w:rPr>
-          <w:rFonts w:ascii="Times New Roman" w:hAnsi="Times New Roman" w:cs="Times New Roman"/>
-          <w:sz w:val="32"/>
-          <w:szCs w:val="32"/>
-        </w:rPr>
-        <w:t>Part1:</w:t>
+      <w:r>
+        <w:rPr>
+          <w:rFonts w:ascii="Times New Roman" w:hAnsi="Times New Roman" w:cs="Times New Roman"/>
+          <w:sz w:val="32"/>
+          <w:szCs w:val="32"/>
+        </w:rPr>
+        <w:t>Part 3 distribution of the variable</w:t>
       </w:r>
     </w:p>
     <w:p>
@@ -1573,83 +1243,59 @@
           <w:sz w:val="32"/>
           <w:szCs w:val="32"/>
         </w:rPr>
-        <w:t>軸是</w:t>
-      </w:r>
-      <w:r>
-        <w:rPr>
-          <w:rFonts w:ascii="Times New Roman" w:hAnsi="Times New Roman" w:cs="Times New Roman"/>
-          <w:sz w:val="32"/>
-          <w:szCs w:val="32"/>
-        </w:rPr>
-        <w:t>K</w:t>
-      </w:r>
-      <w:r>
-        <w:rPr>
-          <w:rFonts w:ascii="Times New Roman" w:hAnsi="Times New Roman" w:cs="Times New Roman"/>
-          <w:sz w:val="32"/>
-          <w:szCs w:val="32"/>
-        </w:rPr>
-        <w:t>值，Ｋ表示要</w:t>
-      </w:r>
-      <w:r>
-        <w:rPr>
-          <w:rFonts w:ascii="Times New Roman" w:hAnsi="Times New Roman" w:cs="Times New Roman" w:hint="eastAsia"/>
-          <w:sz w:val="32"/>
-          <w:szCs w:val="32"/>
-        </w:rPr>
-        <w:t>取</w:t>
-      </w:r>
-      <w:r>
-        <w:rPr>
-          <w:rFonts w:ascii="Times New Roman" w:hAnsi="Times New Roman" w:cs="Times New Roman"/>
-          <w:sz w:val="32"/>
-          <w:szCs w:val="32"/>
-        </w:rPr>
-        <w:t>幾個</w:t>
-      </w:r>
-      <w:r>
-        <w:rPr>
-          <w:rFonts w:ascii="Times New Roman" w:hAnsi="Times New Roman" w:cs="Times New Roman"/>
-          <w:sz w:val="32"/>
-          <w:szCs w:val="32"/>
-        </w:rPr>
-        <w:t>Euclidean distance</w:t>
-      </w:r>
-      <w:r>
-        <w:rPr>
-          <w:rFonts w:ascii="Times New Roman" w:hAnsi="Times New Roman" w:cs="Times New Roman"/>
-          <w:sz w:val="32"/>
-          <w:szCs w:val="32"/>
-        </w:rPr>
-        <w:t>最接近的點來投票</w:t>
-      </w:r>
-    </w:p>
-    <w:p>
-      <w:pPr>
-        <w:snapToGrid w:val="0"/>
-        <w:spacing w:line="240" w:lineRule="atLeast"/>
-        <w:contextualSpacing/>
-        <w:rPr>
-          <w:rFonts w:ascii="Times New Roman" w:hAnsi="Times New Roman" w:cs="Times New Roman"/>
-          <w:sz w:val="32"/>
-          <w:szCs w:val="32"/>
-        </w:rPr>
-      </w:pPr>
-      <w:r>
-        <w:rPr>
-          <w:rFonts w:ascii="Times New Roman" w:hAnsi="Times New Roman" w:cs="Times New Roman"/>
-          <w:sz w:val="32"/>
-          <w:szCs w:val="32"/>
-        </w:rPr>
-        <w:t>Ｋ從</w:t>
-      </w:r>
-      <w:r>
-        <w:rPr>
-          <w:rFonts w:ascii="Times New Roman" w:hAnsi="Times New Roman" w:cs="Times New Roman"/>
-          <w:sz w:val="32"/>
-          <w:szCs w:val="32"/>
-        </w:rPr>
-        <w:t>1~10</w:t>
+        <w:t>軸是各</w:t>
+      </w:r>
+      <w:r>
+        <w:rPr>
+          <w:rFonts w:ascii="Times New Roman" w:hAnsi="Times New Roman" w:cs="Times New Roman"/>
+          <w:sz w:val="32"/>
+          <w:szCs w:val="32"/>
+        </w:rPr>
+        <w:t xml:space="preserve">feature </w:t>
+      </w:r>
+      <w:r>
+        <w:rPr>
+          <w:rFonts w:ascii="Times New Roman" w:hAnsi="Times New Roman" w:cs="Times New Roman"/>
+          <w:sz w:val="32"/>
+          <w:szCs w:val="32"/>
+        </w:rPr>
+        <w:t>的值，用不同顏色代表不同</w:t>
+      </w:r>
+      <w:r>
+        <w:rPr>
+          <w:rFonts w:ascii="Times New Roman" w:hAnsi="Times New Roman" w:cs="Times New Roman"/>
+          <w:sz w:val="32"/>
+          <w:szCs w:val="32"/>
+        </w:rPr>
+        <w:t>feature</w:t>
+      </w:r>
+    </w:p>
+    <w:p>
+      <w:pPr>
+        <w:snapToGrid w:val="0"/>
+        <w:spacing w:line="240" w:lineRule="atLeast"/>
+        <w:contextualSpacing/>
+        <w:rPr>
+          <w:rFonts w:ascii="Times New Roman" w:hAnsi="Times New Roman" w:cs="Times New Roman"/>
+          <w:sz w:val="32"/>
+          <w:szCs w:val="32"/>
+        </w:rPr>
+      </w:pPr>
+      <w:r>
+        <w:rPr>
+          <w:rFonts w:ascii="Times New Roman" w:hAnsi="Times New Roman" w:cs="Times New Roman"/>
+          <w:sz w:val="32"/>
+          <w:szCs w:val="32"/>
+        </w:rPr>
+        <w:t>Y</w:t>
+      </w:r>
+      <w:r>
+        <w:rPr>
+          <w:rFonts w:ascii="Times New Roman" w:hAnsi="Times New Roman" w:cs="Times New Roman"/>
+          <w:sz w:val="32"/>
+          <w:szCs w:val="32"/>
+        </w:rPr>
+        <w:t>軸是不同值出現次數的累積</w:t>
       </w:r>
     </w:p>
     <w:p>
@@ -1670,11 +1316,12 @@
           <w:sz w:val="32"/>
           <w:szCs w:val="32"/>
         </w:rPr>
+        <w:lastRenderedPageBreak/>
         <w:drawing>
-          <wp:inline distT="0" distB="0" distL="0" distR="0" wp14:anchorId="600933FD" wp14:editId="71808276">
+          <wp:inline distT="0" distB="0" distL="0" distR="0" wp14:anchorId="37E9C7D5" wp14:editId="55B5E8E4">
             <wp:extent cx="5848773" cy="4386580"/>
             <wp:effectExtent l="0" t="0" r="0" b="7620"/>
-            <wp:docPr id="7" name="圖片 7"/>
+            <wp:docPr id="5" name="圖片 5"/>
             <wp:cNvGraphicFramePr>
               <a:graphicFrameLocks xmlns:a="http://schemas.openxmlformats.org/drawingml/2006/main" noChangeAspect="1"/>
             </wp:cNvGraphicFramePr>
@@ -1682,7 +1329,7 @@
               <a:graphicData uri="http://schemas.openxmlformats.org/drawingml/2006/picture">
                 <pic:pic xmlns:pic="http://schemas.openxmlformats.org/drawingml/2006/picture">
                   <pic:nvPicPr>
-                    <pic:cNvPr id="0" name="Picture 7" descr="Q3_part1.png"/>
+                    <pic:cNvPr id="0" name="Picture 5" descr="Q2_part3.png"/>
                     <pic:cNvPicPr>
                       <a:picLocks noChangeAspect="1" noChangeArrowheads="1"/>
                     </pic:cNvPicPr>
@@ -1736,18 +1383,295 @@
           <w:sz w:val="32"/>
           <w:szCs w:val="32"/>
         </w:rPr>
-        <w:t>Part</w:t>
-      </w:r>
-      <w:proofErr w:type="gramStart"/>
-      <w:r>
-        <w:rPr>
-          <w:rFonts w:ascii="Times New Roman" w:hAnsi="Times New Roman" w:cs="Times New Roman"/>
-          <w:sz w:val="32"/>
-          <w:szCs w:val="32"/>
-        </w:rPr>
-        <w:t>2 :</w:t>
-      </w:r>
-      <w:proofErr w:type="gramEnd"/>
+        <w:t>part5 : a pair of the most variables</w:t>
+      </w:r>
+    </w:p>
+    <w:p>
+      <w:pPr>
+        <w:snapToGrid w:val="0"/>
+        <w:spacing w:line="240" w:lineRule="atLeast"/>
+        <w:contextualSpacing/>
+        <w:rPr>
+          <w:rFonts w:ascii="Times New Roman" w:hAnsi="Times New Roman" w:cs="Times New Roman"/>
+          <w:sz w:val="32"/>
+          <w:szCs w:val="32"/>
+        </w:rPr>
+      </w:pPr>
+      <w:r>
+        <w:rPr>
+          <w:rFonts w:ascii="Times New Roman" w:hAnsi="Times New Roman" w:cs="Times New Roman"/>
+          <w:noProof/>
+          <w:sz w:val="32"/>
+          <w:szCs w:val="32"/>
+        </w:rPr>
+        <w:drawing>
+          <wp:inline distT="0" distB="0" distL="0" distR="0" wp14:anchorId="3523D8D6" wp14:editId="79278882">
+            <wp:extent cx="5842000" cy="4381500"/>
+            <wp:effectExtent l="0" t="0" r="0" b="0"/>
+            <wp:docPr id="12" name="圖片 12"/>
+            <wp:cNvGraphicFramePr>
+              <a:graphicFrameLocks xmlns:a="http://schemas.openxmlformats.org/drawingml/2006/main" noChangeAspect="1"/>
+            </wp:cNvGraphicFramePr>
+            <a:graphic xmlns:a="http://schemas.openxmlformats.org/drawingml/2006/main">
+              <a:graphicData uri="http://schemas.openxmlformats.org/drawingml/2006/picture">
+                <pic:pic xmlns:pic="http://schemas.openxmlformats.org/drawingml/2006/picture">
+                  <pic:nvPicPr>
+                    <pic:cNvPr id="12" name="Q2_part5-1.png"/>
+                    <pic:cNvPicPr/>
+                  </pic:nvPicPr>
+                  <pic:blipFill>
+                    <a:blip r:embed="rId11">
+                      <a:extLst>
+                        <a:ext uri="{28A0092B-C50C-407E-A947-70E740481C1C}">
+                          <a14:useLocalDpi xmlns:a14="http://schemas.microsoft.com/office/drawing/2010/main" val="0"/>
+                        </a:ext>
+                      </a:extLst>
+                    </a:blip>
+                    <a:stretch>
+                      <a:fillRect/>
+                    </a:stretch>
+                  </pic:blipFill>
+                  <pic:spPr>
+                    <a:xfrm>
+                      <a:off x="0" y="0"/>
+                      <a:ext cx="5842000" cy="4381500"/>
+                    </a:xfrm>
+                    <a:prstGeom prst="rect">
+                      <a:avLst/>
+                    </a:prstGeom>
+                  </pic:spPr>
+                </pic:pic>
+              </a:graphicData>
+            </a:graphic>
+          </wp:inline>
+        </w:drawing>
+      </w:r>
+    </w:p>
+    <w:p>
+      <w:pPr>
+        <w:snapToGrid w:val="0"/>
+        <w:spacing w:line="240" w:lineRule="atLeast"/>
+        <w:contextualSpacing/>
+        <w:rPr>
+          <w:rFonts w:ascii="Times New Roman" w:hAnsi="Times New Roman" w:cs="Times New Roman"/>
+          <w:sz w:val="32"/>
+          <w:szCs w:val="32"/>
+        </w:rPr>
+      </w:pPr>
+      <w:r>
+        <w:rPr>
+          <w:rFonts w:ascii="Times New Roman" w:hAnsi="Times New Roman" w:cs="Times New Roman" w:hint="eastAsia"/>
+          <w:sz w:val="32"/>
+          <w:szCs w:val="32"/>
+        </w:rPr>
+        <w:t>由圖可知</w:t>
+      </w:r>
+      <w:r>
+        <w:rPr>
+          <w:rFonts w:ascii="Times New Roman" w:hAnsi="Times New Roman" w:cs="Times New Roman" w:hint="eastAsia"/>
+          <w:sz w:val="32"/>
+          <w:szCs w:val="32"/>
+        </w:rPr>
+        <w:t xml:space="preserve"> </w:t>
+      </w:r>
+      <w:r>
+        <w:rPr>
+          <w:rFonts w:ascii="Times New Roman" w:hAnsi="Times New Roman" w:cs="Times New Roman" w:hint="eastAsia"/>
+          <w:sz w:val="32"/>
+          <w:szCs w:val="32"/>
+        </w:rPr>
+        <w:t>少了第</w:t>
+      </w:r>
+      <w:r>
+        <w:rPr>
+          <w:rFonts w:ascii="Times New Roman" w:hAnsi="Times New Roman" w:cs="Times New Roman"/>
+          <w:sz w:val="32"/>
+          <w:szCs w:val="32"/>
+        </w:rPr>
+        <w:t xml:space="preserve">1 </w:t>
+      </w:r>
+      <w:r>
+        <w:rPr>
+          <w:rFonts w:ascii="Times New Roman" w:hAnsi="Times New Roman" w:cs="Times New Roman" w:hint="eastAsia"/>
+          <w:sz w:val="32"/>
+          <w:szCs w:val="32"/>
+        </w:rPr>
+        <w:t>跟</w:t>
+      </w:r>
+      <w:r>
+        <w:rPr>
+          <w:rFonts w:ascii="Times New Roman" w:hAnsi="Times New Roman" w:cs="Times New Roman"/>
+          <w:sz w:val="32"/>
+          <w:szCs w:val="32"/>
+        </w:rPr>
+        <w:t xml:space="preserve">4 </w:t>
+      </w:r>
+      <w:r>
+        <w:rPr>
+          <w:rFonts w:ascii="Times New Roman" w:hAnsi="Times New Roman" w:cs="Times New Roman" w:hint="eastAsia"/>
+          <w:sz w:val="32"/>
+          <w:szCs w:val="32"/>
+        </w:rPr>
+        <w:t>個</w:t>
+      </w:r>
+      <w:r>
+        <w:rPr>
+          <w:rFonts w:ascii="Times New Roman" w:hAnsi="Times New Roman" w:cs="Times New Roman"/>
+          <w:sz w:val="32"/>
+          <w:szCs w:val="32"/>
+        </w:rPr>
+        <w:t>variable</w:t>
+      </w:r>
+      <w:r>
+        <w:rPr>
+          <w:rFonts w:ascii="Times New Roman" w:hAnsi="Times New Roman" w:cs="Times New Roman" w:hint="eastAsia"/>
+          <w:sz w:val="32"/>
+          <w:szCs w:val="32"/>
+        </w:rPr>
+        <w:t>後，</w:t>
+      </w:r>
+    </w:p>
+    <w:p>
+      <w:pPr>
+        <w:snapToGrid w:val="0"/>
+        <w:spacing w:line="240" w:lineRule="atLeast"/>
+        <w:contextualSpacing/>
+        <w:rPr>
+          <w:rFonts w:ascii="Times New Roman" w:hAnsi="Times New Roman" w:cs="Times New Roman"/>
+          <w:sz w:val="32"/>
+          <w:szCs w:val="32"/>
+        </w:rPr>
+      </w:pPr>
+      <w:r>
+        <w:rPr>
+          <w:rFonts w:ascii="Times New Roman" w:hAnsi="Times New Roman" w:cs="Times New Roman"/>
+          <w:sz w:val="32"/>
+          <w:szCs w:val="32"/>
+        </w:rPr>
+        <w:t>E</w:t>
+      </w:r>
+      <w:r>
+        <w:rPr>
+          <w:rFonts w:ascii="Times New Roman" w:hAnsi="Times New Roman" w:cs="Times New Roman" w:hint="eastAsia"/>
+          <w:sz w:val="32"/>
+          <w:szCs w:val="32"/>
+        </w:rPr>
+        <w:t xml:space="preserve">rror </w:t>
+      </w:r>
+      <w:r>
+        <w:rPr>
+          <w:rFonts w:ascii="Times New Roman" w:hAnsi="Times New Roman" w:cs="Times New Roman" w:hint="eastAsia"/>
+          <w:sz w:val="32"/>
+          <w:szCs w:val="32"/>
+        </w:rPr>
+        <w:t>上升最多</w:t>
+      </w:r>
+    </w:p>
+    <w:p>
+      <w:pPr>
+        <w:snapToGrid w:val="0"/>
+        <w:spacing w:line="240" w:lineRule="atLeast"/>
+        <w:contextualSpacing/>
+        <w:rPr>
+          <w:rFonts w:ascii="Times New Roman" w:hAnsi="Times New Roman" w:cs="Times New Roman"/>
+          <w:sz w:val="32"/>
+          <w:szCs w:val="32"/>
+        </w:rPr>
+      </w:pPr>
+      <w:r>
+        <w:rPr>
+          <w:rFonts w:ascii="Times New Roman" w:hAnsi="Times New Roman" w:cs="Times New Roman" w:hint="eastAsia"/>
+          <w:sz w:val="32"/>
+          <w:szCs w:val="32"/>
+        </w:rPr>
+        <w:t>所以可知這兩個</w:t>
+      </w:r>
+      <w:r>
+        <w:rPr>
+          <w:rFonts w:ascii="Times New Roman" w:hAnsi="Times New Roman" w:cs="Times New Roman"/>
+          <w:sz w:val="32"/>
+          <w:szCs w:val="32"/>
+        </w:rPr>
+        <w:t>variable</w:t>
+      </w:r>
+      <w:r>
+        <w:rPr>
+          <w:rFonts w:ascii="Times New Roman" w:hAnsi="Times New Roman" w:cs="Times New Roman" w:hint="eastAsia"/>
+          <w:sz w:val="32"/>
+          <w:szCs w:val="32"/>
+        </w:rPr>
+        <w:t>是</w:t>
+      </w:r>
+      <w:r>
+        <w:rPr>
+          <w:rFonts w:ascii="Times New Roman" w:hAnsi="Times New Roman" w:cs="Times New Roman"/>
+          <w:sz w:val="32"/>
+          <w:szCs w:val="32"/>
+        </w:rPr>
+        <w:t>most contribution variable</w:t>
+      </w:r>
+    </w:p>
+    <w:p>
+      <w:pPr>
+        <w:snapToGrid w:val="0"/>
+        <w:spacing w:line="240" w:lineRule="atLeast"/>
+        <w:contextualSpacing/>
+        <w:rPr>
+          <w:rFonts w:ascii="Times New Roman" w:hAnsi="Times New Roman" w:cs="Times New Roman"/>
+          <w:sz w:val="32"/>
+          <w:szCs w:val="32"/>
+        </w:rPr>
+      </w:pPr>
+      <w:r>
+        <w:rPr>
+          <w:rFonts w:ascii="Times New Roman" w:hAnsi="Times New Roman" w:cs="Times New Roman" w:hint="eastAsia"/>
+          <w:noProof/>
+          <w:sz w:val="32"/>
+          <w:szCs w:val="32"/>
+        </w:rPr>
+        <w:lastRenderedPageBreak/>
+        <w:drawing>
+          <wp:inline distT="0" distB="0" distL="0" distR="0" wp14:anchorId="0D256BB9" wp14:editId="3FF66D7B">
+            <wp:extent cx="5842000" cy="4381500"/>
+            <wp:effectExtent l="0" t="0" r="0" b="0"/>
+            <wp:docPr id="13" name="圖片 13"/>
+            <wp:cNvGraphicFramePr>
+              <a:graphicFrameLocks xmlns:a="http://schemas.openxmlformats.org/drawingml/2006/main" noChangeAspect="1"/>
+            </wp:cNvGraphicFramePr>
+            <a:graphic xmlns:a="http://schemas.openxmlformats.org/drawingml/2006/main">
+              <a:graphicData uri="http://schemas.openxmlformats.org/drawingml/2006/picture">
+                <pic:pic xmlns:pic="http://schemas.openxmlformats.org/drawingml/2006/picture">
+                  <pic:nvPicPr>
+                    <pic:cNvPr id="13" name="Q2_part5-2.png"/>
+                    <pic:cNvPicPr/>
+                  </pic:nvPicPr>
+                  <pic:blipFill>
+                    <a:blip r:embed="rId12">
+                      <a:extLst>
+                        <a:ext uri="{28A0092B-C50C-407E-A947-70E740481C1C}">
+                          <a14:useLocalDpi xmlns:a14="http://schemas.microsoft.com/office/drawing/2010/main" val="0"/>
+                        </a:ext>
+                      </a:extLst>
+                    </a:blip>
+                    <a:stretch>
+                      <a:fillRect/>
+                    </a:stretch>
+                  </pic:blipFill>
+                  <pic:spPr>
+                    <a:xfrm>
+                      <a:off x="0" y="0"/>
+                      <a:ext cx="5842000" cy="4381500"/>
+                    </a:xfrm>
+                    <a:prstGeom prst="rect">
+                      <a:avLst/>
+                    </a:prstGeom>
+                  </pic:spPr>
+                </pic:pic>
+              </a:graphicData>
+            </a:graphic>
+          </wp:inline>
+        </w:drawing>
+      </w:r>
     </w:p>
     <w:p>
       <w:pPr>
@@ -1770,7 +1694,7 @@
       </w:r>
       <w:r>
         <w:rPr>
-          <w:rFonts w:ascii="Times New Roman" w:hAnsi="Times New Roman" w:cs="Times New Roman"/>
+          <w:rFonts w:ascii="Times New Roman" w:hAnsi="Times New Roman" w:cs="Times New Roman" w:hint="eastAsia"/>
           <w:sz w:val="32"/>
           <w:szCs w:val="32"/>
         </w:rPr>
@@ -1782,6 +1706,561 @@
           <w:sz w:val="32"/>
           <w:szCs w:val="32"/>
         </w:rPr>
+        <w:t>variable 1</w:t>
+      </w:r>
+    </w:p>
+    <w:p>
+      <w:pPr>
+        <w:snapToGrid w:val="0"/>
+        <w:spacing w:line="240" w:lineRule="atLeast"/>
+        <w:contextualSpacing/>
+        <w:rPr>
+          <w:rFonts w:ascii="Times New Roman" w:hAnsi="Times New Roman" w:cs="Times New Roman"/>
+          <w:sz w:val="32"/>
+          <w:szCs w:val="32"/>
+        </w:rPr>
+      </w:pPr>
+      <w:r>
+        <w:rPr>
+          <w:rFonts w:ascii="Times New Roman" w:hAnsi="Times New Roman" w:cs="Times New Roman" w:hint="eastAsia"/>
+          <w:sz w:val="32"/>
+          <w:szCs w:val="32"/>
+        </w:rPr>
+        <w:t>Y</w:t>
+      </w:r>
+      <w:r>
+        <w:rPr>
+          <w:rFonts w:ascii="Times New Roman" w:hAnsi="Times New Roman" w:cs="Times New Roman" w:hint="eastAsia"/>
+          <w:sz w:val="32"/>
+          <w:szCs w:val="32"/>
+        </w:rPr>
+        <w:t>軸是</w:t>
+      </w:r>
+      <w:r>
+        <w:rPr>
+          <w:rFonts w:ascii="Times New Roman" w:hAnsi="Times New Roman" w:cs="Times New Roman"/>
+          <w:sz w:val="32"/>
+          <w:szCs w:val="32"/>
+        </w:rPr>
+        <w:t>variable 4</w:t>
+      </w:r>
+    </w:p>
+    <w:p>
+      <w:pPr>
+        <w:snapToGrid w:val="0"/>
+        <w:spacing w:line="240" w:lineRule="atLeast"/>
+        <w:contextualSpacing/>
+        <w:rPr>
+          <w:rFonts w:ascii="Times New Roman" w:hAnsi="Times New Roman" w:cs="Times New Roman"/>
+          <w:sz w:val="32"/>
+          <w:szCs w:val="32"/>
+        </w:rPr>
+      </w:pPr>
+      <w:r>
+        <w:rPr>
+          <w:rFonts w:ascii="Times New Roman" w:hAnsi="Times New Roman" w:cs="Times New Roman" w:hint="eastAsia"/>
+          <w:sz w:val="32"/>
+          <w:szCs w:val="32"/>
+        </w:rPr>
+        <w:t>part6</w:t>
+      </w:r>
+    </w:p>
+    <w:p>
+      <w:pPr>
+        <w:snapToGrid w:val="0"/>
+        <w:spacing w:line="240" w:lineRule="atLeast"/>
+        <w:contextualSpacing/>
+        <w:rPr>
+          <w:rFonts w:ascii="Times New Roman" w:hAnsi="Times New Roman" w:cs="Times New Roman"/>
+          <w:sz w:val="32"/>
+          <w:szCs w:val="32"/>
+        </w:rPr>
+      </w:pPr>
+      <w:r>
+        <w:rPr>
+          <w:rFonts w:ascii="Times New Roman" w:hAnsi="Times New Roman" w:cs="Times New Roman"/>
+          <w:sz w:val="32"/>
+          <w:szCs w:val="32"/>
+        </w:rPr>
+        <w:t xml:space="preserve">E(w) curve </w:t>
+      </w:r>
+      <w:r>
+        <w:rPr>
+          <w:rFonts w:ascii="Times New Roman" w:hAnsi="Times New Roman" w:cs="Times New Roman" w:hint="eastAsia"/>
+          <w:sz w:val="32"/>
+          <w:szCs w:val="32"/>
+        </w:rPr>
+        <w:t>由兩個</w:t>
+      </w:r>
+      <w:r>
+        <w:rPr>
+          <w:rFonts w:ascii="Times New Roman" w:hAnsi="Times New Roman" w:cs="Times New Roman"/>
+          <w:sz w:val="32"/>
+          <w:szCs w:val="32"/>
+        </w:rPr>
+        <w:t>most contribution variable</w:t>
+      </w:r>
+      <w:r>
+        <w:rPr>
+          <w:rFonts w:ascii="Times New Roman" w:hAnsi="Times New Roman" w:cs="Times New Roman" w:hint="eastAsia"/>
+          <w:sz w:val="32"/>
+          <w:szCs w:val="32"/>
+        </w:rPr>
+        <w:t>重新得到</w:t>
+      </w:r>
+    </w:p>
+    <w:p>
+      <w:pPr>
+        <w:snapToGrid w:val="0"/>
+        <w:spacing w:line="240" w:lineRule="atLeast"/>
+        <w:contextualSpacing/>
+        <w:rPr>
+          <w:rFonts w:ascii="Times New Roman" w:hAnsi="Times New Roman" w:cs="Times New Roman"/>
+          <w:sz w:val="32"/>
+          <w:szCs w:val="32"/>
+        </w:rPr>
+      </w:pPr>
+      <w:r>
+        <w:rPr>
+          <w:rFonts w:ascii="Times New Roman" w:hAnsi="Times New Roman" w:cs="Times New Roman" w:hint="eastAsia"/>
+          <w:noProof/>
+          <w:sz w:val="32"/>
+          <w:szCs w:val="32"/>
+        </w:rPr>
+        <w:drawing>
+          <wp:inline distT="0" distB="0" distL="0" distR="0" wp14:anchorId="14BAFFB0" wp14:editId="59C302DD">
+            <wp:extent cx="5842000" cy="4381500"/>
+            <wp:effectExtent l="0" t="0" r="0" b="0"/>
+            <wp:docPr id="10" name="圖片 10"/>
+            <wp:cNvGraphicFramePr>
+              <a:graphicFrameLocks xmlns:a="http://schemas.openxmlformats.org/drawingml/2006/main" noChangeAspect="1"/>
+            </wp:cNvGraphicFramePr>
+            <a:graphic xmlns:a="http://schemas.openxmlformats.org/drawingml/2006/main">
+              <a:graphicData uri="http://schemas.openxmlformats.org/drawingml/2006/picture">
+                <pic:pic xmlns:pic="http://schemas.openxmlformats.org/drawingml/2006/picture">
+                  <pic:nvPicPr>
+                    <pic:cNvPr id="10" name="Q2_part6-1.png"/>
+                    <pic:cNvPicPr/>
+                  </pic:nvPicPr>
+                  <pic:blipFill>
+                    <a:blip r:embed="rId13">
+                      <a:extLst>
+                        <a:ext uri="{28A0092B-C50C-407E-A947-70E740481C1C}">
+                          <a14:useLocalDpi xmlns:a14="http://schemas.microsoft.com/office/drawing/2010/main" val="0"/>
+                        </a:ext>
+                      </a:extLst>
+                    </a:blip>
+                    <a:stretch>
+                      <a:fillRect/>
+                    </a:stretch>
+                  </pic:blipFill>
+                  <pic:spPr>
+                    <a:xfrm>
+                      <a:off x="0" y="0"/>
+                      <a:ext cx="5842000" cy="4381500"/>
+                    </a:xfrm>
+                    <a:prstGeom prst="rect">
+                      <a:avLst/>
+                    </a:prstGeom>
+                  </pic:spPr>
+                </pic:pic>
+              </a:graphicData>
+            </a:graphic>
+          </wp:inline>
+        </w:drawing>
+      </w:r>
+    </w:p>
+    <w:p>
+      <w:pPr>
+        <w:snapToGrid w:val="0"/>
+        <w:spacing w:line="240" w:lineRule="atLeast"/>
+        <w:contextualSpacing/>
+        <w:rPr>
+          <w:rFonts w:ascii="Times New Roman" w:hAnsi="Times New Roman" w:cs="Times New Roman"/>
+          <w:sz w:val="32"/>
+          <w:szCs w:val="32"/>
+        </w:rPr>
+      </w:pPr>
+      <w:r>
+        <w:rPr>
+          <w:rFonts w:ascii="Times New Roman" w:hAnsi="Times New Roman" w:cs="Times New Roman" w:hint="eastAsia"/>
+          <w:sz w:val="32"/>
+          <w:szCs w:val="32"/>
+        </w:rPr>
+        <w:lastRenderedPageBreak/>
+        <w:t>由兩個</w:t>
+      </w:r>
+      <w:r>
+        <w:rPr>
+          <w:rFonts w:ascii="Times New Roman" w:hAnsi="Times New Roman" w:cs="Times New Roman"/>
+          <w:sz w:val="32"/>
+          <w:szCs w:val="32"/>
+        </w:rPr>
+        <w:t>variable train</w:t>
+      </w:r>
+      <w:r>
+        <w:rPr>
+          <w:rFonts w:ascii="Times New Roman" w:hAnsi="Times New Roman" w:cs="Times New Roman" w:hint="eastAsia"/>
+          <w:sz w:val="32"/>
+          <w:szCs w:val="32"/>
+        </w:rPr>
+        <w:t>出來的</w:t>
+      </w:r>
+      <w:r>
+        <w:rPr>
+          <w:rFonts w:ascii="Times New Roman" w:hAnsi="Times New Roman" w:cs="Times New Roman"/>
+          <w:sz w:val="32"/>
+          <w:szCs w:val="32"/>
+        </w:rPr>
+        <w:t>W</w:t>
+      </w:r>
+      <w:r>
+        <w:rPr>
+          <w:rFonts w:ascii="Times New Roman" w:hAnsi="Times New Roman" w:cs="Times New Roman" w:hint="eastAsia"/>
+          <w:sz w:val="32"/>
+          <w:szCs w:val="32"/>
+        </w:rPr>
+        <w:t>所分類的結果</w:t>
+      </w:r>
+    </w:p>
+    <w:p>
+      <w:pPr>
+        <w:snapToGrid w:val="0"/>
+        <w:spacing w:line="240" w:lineRule="atLeast"/>
+        <w:contextualSpacing/>
+        <w:rPr>
+          <w:rFonts w:ascii="Times New Roman" w:hAnsi="Times New Roman" w:cs="Times New Roman"/>
+          <w:sz w:val="32"/>
+          <w:szCs w:val="32"/>
+        </w:rPr>
+      </w:pPr>
+      <w:r>
+        <w:rPr>
+          <w:rFonts w:ascii="Times New Roman" w:hAnsi="Times New Roman" w:cs="Times New Roman"/>
+          <w:noProof/>
+          <w:sz w:val="32"/>
+          <w:szCs w:val="32"/>
+        </w:rPr>
+        <w:drawing>
+          <wp:inline distT="0" distB="0" distL="0" distR="0" wp14:anchorId="369879AC" wp14:editId="6871F3E5">
+            <wp:extent cx="5842000" cy="4381500"/>
+            <wp:effectExtent l="0" t="0" r="0" b="0"/>
+            <wp:docPr id="11" name="圖片 11"/>
+            <wp:cNvGraphicFramePr>
+              <a:graphicFrameLocks xmlns:a="http://schemas.openxmlformats.org/drawingml/2006/main" noChangeAspect="1"/>
+            </wp:cNvGraphicFramePr>
+            <a:graphic xmlns:a="http://schemas.openxmlformats.org/drawingml/2006/main">
+              <a:graphicData uri="http://schemas.openxmlformats.org/drawingml/2006/picture">
+                <pic:pic xmlns:pic="http://schemas.openxmlformats.org/drawingml/2006/picture">
+                  <pic:nvPicPr>
+                    <pic:cNvPr id="11" name="Q2_part6-2.png"/>
+                    <pic:cNvPicPr/>
+                  </pic:nvPicPr>
+                  <pic:blipFill>
+                    <a:blip r:embed="rId14">
+                      <a:extLst>
+                        <a:ext uri="{28A0092B-C50C-407E-A947-70E740481C1C}">
+                          <a14:useLocalDpi xmlns:a14="http://schemas.microsoft.com/office/drawing/2010/main" val="0"/>
+                        </a:ext>
+                      </a:extLst>
+                    </a:blip>
+                    <a:stretch>
+                      <a:fillRect/>
+                    </a:stretch>
+                  </pic:blipFill>
+                  <pic:spPr>
+                    <a:xfrm>
+                      <a:off x="0" y="0"/>
+                      <a:ext cx="5842000" cy="4381500"/>
+                    </a:xfrm>
+                    <a:prstGeom prst="rect">
+                      <a:avLst/>
+                    </a:prstGeom>
+                  </pic:spPr>
+                </pic:pic>
+              </a:graphicData>
+            </a:graphic>
+          </wp:inline>
+        </w:drawing>
+      </w:r>
+    </w:p>
+    <w:p>
+      <w:pPr>
+        <w:snapToGrid w:val="0"/>
+        <w:spacing w:line="240" w:lineRule="atLeast"/>
+        <w:contextualSpacing/>
+        <w:rPr>
+          <w:rFonts w:ascii="Times New Roman" w:hAnsi="Times New Roman" w:cs="Times New Roman"/>
+          <w:sz w:val="32"/>
+          <w:szCs w:val="32"/>
+        </w:rPr>
+      </w:pPr>
+    </w:p>
+    <w:p>
+      <w:pPr>
+        <w:snapToGrid w:val="0"/>
+        <w:spacing w:line="240" w:lineRule="atLeast"/>
+        <w:contextualSpacing/>
+        <w:rPr>
+          <w:rFonts w:ascii="Times New Roman" w:hAnsi="Times New Roman" w:cs="Times New Roman"/>
+          <w:sz w:val="32"/>
+          <w:szCs w:val="32"/>
+        </w:rPr>
+      </w:pPr>
+      <w:r>
+        <w:rPr>
+          <w:rFonts w:ascii="Times New Roman" w:hAnsi="Times New Roman" w:cs="Times New Roman"/>
+          <w:sz w:val="32"/>
+          <w:szCs w:val="32"/>
+        </w:rPr>
+        <w:t>Question 3</w:t>
+      </w:r>
+    </w:p>
+    <w:p>
+      <w:pPr>
+        <w:snapToGrid w:val="0"/>
+        <w:spacing w:line="240" w:lineRule="atLeast"/>
+        <w:contextualSpacing/>
+        <w:rPr>
+          <w:rFonts w:ascii="Times New Roman" w:hAnsi="Times New Roman" w:cs="Times New Roman"/>
+          <w:sz w:val="32"/>
+          <w:szCs w:val="32"/>
+        </w:rPr>
+      </w:pPr>
+      <w:r>
+        <w:rPr>
+          <w:rFonts w:ascii="Times New Roman" w:hAnsi="Times New Roman" w:cs="Times New Roman"/>
+          <w:sz w:val="32"/>
+          <w:szCs w:val="32"/>
+        </w:rPr>
+        <w:t>Part1:</w:t>
+      </w:r>
+    </w:p>
+    <w:p>
+      <w:pPr>
+        <w:snapToGrid w:val="0"/>
+        <w:spacing w:line="240" w:lineRule="atLeast"/>
+        <w:contextualSpacing/>
+        <w:rPr>
+          <w:rFonts w:ascii="Times New Roman" w:hAnsi="Times New Roman" w:cs="Times New Roman"/>
+          <w:sz w:val="32"/>
+          <w:szCs w:val="32"/>
+        </w:rPr>
+      </w:pPr>
+      <w:r>
+        <w:rPr>
+          <w:rFonts w:ascii="Times New Roman" w:hAnsi="Times New Roman" w:cs="Times New Roman"/>
+          <w:sz w:val="32"/>
+          <w:szCs w:val="32"/>
+        </w:rPr>
+        <w:t>X</w:t>
+      </w:r>
+      <w:r>
+        <w:rPr>
+          <w:rFonts w:ascii="Times New Roman" w:hAnsi="Times New Roman" w:cs="Times New Roman"/>
+          <w:sz w:val="32"/>
+          <w:szCs w:val="32"/>
+        </w:rPr>
+        <w:t>軸是</w:t>
+      </w:r>
+      <w:r>
+        <w:rPr>
+          <w:rFonts w:ascii="Times New Roman" w:hAnsi="Times New Roman" w:cs="Times New Roman"/>
+          <w:sz w:val="32"/>
+          <w:szCs w:val="32"/>
+        </w:rPr>
+        <w:t>K</w:t>
+      </w:r>
+      <w:r>
+        <w:rPr>
+          <w:rFonts w:ascii="Times New Roman" w:hAnsi="Times New Roman" w:cs="Times New Roman"/>
+          <w:sz w:val="32"/>
+          <w:szCs w:val="32"/>
+        </w:rPr>
+        <w:t>值，Ｋ表示要</w:t>
+      </w:r>
+      <w:r>
+        <w:rPr>
+          <w:rFonts w:ascii="Times New Roman" w:hAnsi="Times New Roman" w:cs="Times New Roman" w:hint="eastAsia"/>
+          <w:sz w:val="32"/>
+          <w:szCs w:val="32"/>
+        </w:rPr>
+        <w:t>取</w:t>
+      </w:r>
+      <w:r>
+        <w:rPr>
+          <w:rFonts w:ascii="Times New Roman" w:hAnsi="Times New Roman" w:cs="Times New Roman"/>
+          <w:sz w:val="32"/>
+          <w:szCs w:val="32"/>
+        </w:rPr>
+        <w:t>幾個</w:t>
+      </w:r>
+      <w:r>
+        <w:rPr>
+          <w:rFonts w:ascii="Times New Roman" w:hAnsi="Times New Roman" w:cs="Times New Roman"/>
+          <w:sz w:val="32"/>
+          <w:szCs w:val="32"/>
+        </w:rPr>
+        <w:t>Euclidean distance</w:t>
+      </w:r>
+      <w:r>
+        <w:rPr>
+          <w:rFonts w:ascii="Times New Roman" w:hAnsi="Times New Roman" w:cs="Times New Roman"/>
+          <w:sz w:val="32"/>
+          <w:szCs w:val="32"/>
+        </w:rPr>
+        <w:t>最接近的點來投票</w:t>
+      </w:r>
+    </w:p>
+    <w:p>
+      <w:pPr>
+        <w:snapToGrid w:val="0"/>
+        <w:spacing w:line="240" w:lineRule="atLeast"/>
+        <w:contextualSpacing/>
+        <w:rPr>
+          <w:rFonts w:ascii="Times New Roman" w:hAnsi="Times New Roman" w:cs="Times New Roman"/>
+          <w:sz w:val="32"/>
+          <w:szCs w:val="32"/>
+        </w:rPr>
+      </w:pPr>
+      <w:r>
+        <w:rPr>
+          <w:rFonts w:ascii="Times New Roman" w:hAnsi="Times New Roman" w:cs="Times New Roman"/>
+          <w:sz w:val="32"/>
+          <w:szCs w:val="32"/>
+        </w:rPr>
+        <w:t>Ｋ從</w:t>
+      </w:r>
+      <w:r>
+        <w:rPr>
+          <w:rFonts w:ascii="Times New Roman" w:hAnsi="Times New Roman" w:cs="Times New Roman"/>
+          <w:sz w:val="32"/>
+          <w:szCs w:val="32"/>
+        </w:rPr>
+        <w:t>1~10</w:t>
+      </w:r>
+    </w:p>
+    <w:p>
+      <w:pPr>
+        <w:snapToGrid w:val="0"/>
+        <w:spacing w:line="240" w:lineRule="atLeast"/>
+        <w:contextualSpacing/>
+        <w:rPr>
+          <w:rFonts w:ascii="Times New Roman" w:hAnsi="Times New Roman" w:cs="Times New Roman"/>
+          <w:sz w:val="32"/>
+          <w:szCs w:val="32"/>
+        </w:rPr>
+      </w:pPr>
+      <w:r>
+        <w:rPr>
+          <w:rFonts w:ascii="Times New Roman" w:hAnsi="Times New Roman" w:cs="Times New Roman"/>
+          <w:noProof/>
+          <w:sz w:val="32"/>
+          <w:szCs w:val="32"/>
+        </w:rPr>
+        <w:lastRenderedPageBreak/>
+        <w:drawing>
+          <wp:inline distT="0" distB="0" distL="0" distR="0" wp14:anchorId="600933FD" wp14:editId="71808276">
+            <wp:extent cx="5848773" cy="4386580"/>
+            <wp:effectExtent l="0" t="0" r="0" b="7620"/>
+            <wp:docPr id="7" name="圖片 7"/>
+            <wp:cNvGraphicFramePr>
+              <a:graphicFrameLocks xmlns:a="http://schemas.openxmlformats.org/drawingml/2006/main" noChangeAspect="1"/>
+            </wp:cNvGraphicFramePr>
+            <a:graphic xmlns:a="http://schemas.openxmlformats.org/drawingml/2006/main">
+              <a:graphicData uri="http://schemas.openxmlformats.org/drawingml/2006/picture">
+                <pic:pic xmlns:pic="http://schemas.openxmlformats.org/drawingml/2006/picture">
+                  <pic:nvPicPr>
+                    <pic:cNvPr id="0" name="Picture 7" descr="Q3_part1.png"/>
+                    <pic:cNvPicPr>
+                      <a:picLocks noChangeAspect="1" noChangeArrowheads="1"/>
+                    </pic:cNvPicPr>
+                  </pic:nvPicPr>
+                  <pic:blipFill>
+                    <a:blip r:embed="rId15">
+                      <a:extLst>
+                        <a:ext uri="{28A0092B-C50C-407E-A947-70E740481C1C}">
+                          <a14:useLocalDpi xmlns:a14="http://schemas.microsoft.com/office/drawing/2010/main" val="0"/>
+                        </a:ext>
+                      </a:extLst>
+                    </a:blip>
+                    <a:stretch>
+                      <a:fillRect/>
+                    </a:stretch>
+                  </pic:blipFill>
+                  <pic:spPr bwMode="auto">
+                    <a:xfrm>
+                      <a:off x="0" y="0"/>
+                      <a:ext cx="5848773" cy="4386580"/>
+                    </a:xfrm>
+                    <a:prstGeom prst="rect">
+                      <a:avLst/>
+                    </a:prstGeom>
+                    <a:noFill/>
+                    <a:ln>
+                      <a:noFill/>
+                    </a:ln>
+                  </pic:spPr>
+                </pic:pic>
+              </a:graphicData>
+            </a:graphic>
+          </wp:inline>
+        </w:drawing>
+      </w:r>
+    </w:p>
+    <w:p>
+      <w:pPr>
+        <w:snapToGrid w:val="0"/>
+        <w:spacing w:line="240" w:lineRule="atLeast"/>
+        <w:contextualSpacing/>
+        <w:rPr>
+          <w:rFonts w:ascii="Times New Roman" w:hAnsi="Times New Roman" w:cs="Times New Roman"/>
+          <w:sz w:val="32"/>
+          <w:szCs w:val="32"/>
+        </w:rPr>
+      </w:pPr>
+      <w:r>
+        <w:rPr>
+          <w:rFonts w:ascii="Times New Roman" w:hAnsi="Times New Roman" w:cs="Times New Roman"/>
+          <w:sz w:val="32"/>
+          <w:szCs w:val="32"/>
+        </w:rPr>
+        <w:t>Part2 :</w:t>
+      </w:r>
+    </w:p>
+    <w:p>
+      <w:pPr>
+        <w:snapToGrid w:val="0"/>
+        <w:spacing w:line="240" w:lineRule="atLeast"/>
+        <w:contextualSpacing/>
+        <w:rPr>
+          <w:rFonts w:ascii="Times New Roman" w:hAnsi="Times New Roman" w:cs="Times New Roman"/>
+          <w:sz w:val="32"/>
+          <w:szCs w:val="32"/>
+        </w:rPr>
+      </w:pPr>
+      <w:r>
+        <w:rPr>
+          <w:rFonts w:ascii="Times New Roman" w:hAnsi="Times New Roman" w:cs="Times New Roman"/>
+          <w:sz w:val="32"/>
+          <w:szCs w:val="32"/>
+        </w:rPr>
+        <w:t>X</w:t>
+      </w:r>
+      <w:r>
+        <w:rPr>
+          <w:rFonts w:ascii="Times New Roman" w:hAnsi="Times New Roman" w:cs="Times New Roman"/>
+          <w:sz w:val="32"/>
+          <w:szCs w:val="32"/>
+        </w:rPr>
+        <w:t>軸是</w:t>
+      </w:r>
+      <w:r>
+        <w:rPr>
+          <w:rFonts w:ascii="Times New Roman" w:hAnsi="Times New Roman" w:cs="Times New Roman"/>
+          <w:sz w:val="32"/>
+          <w:szCs w:val="32"/>
+        </w:rPr>
         <w:t>V, V</w:t>
       </w:r>
       <w:r>
@@ -1815,7 +2294,7 @@
         <w:spacing w:line="240" w:lineRule="atLeast"/>
         <w:contextualSpacing/>
         <w:rPr>
-          <w:rFonts w:ascii="Times New Roman" w:hAnsi="Times New Roman" w:cs="Times New Roman" w:hint="eastAsia"/>
+          <w:rFonts w:ascii="Times New Roman" w:hAnsi="Times New Roman" w:cs="Times New Roman"/>
           <w:sz w:val="32"/>
           <w:szCs w:val="32"/>
         </w:rPr>
@@ -1844,8 +2323,6 @@
         </w:rPr>
         <w:t>2~10</w:t>
       </w:r>
-      <w:bookmarkStart w:id="0" w:name="_GoBack"/>
-      <w:bookmarkEnd w:id="0"/>
     </w:p>
     <w:p>
       <w:pPr>
@@ -1883,7 +2360,7 @@
                     </pic:cNvPicPr>
                   </pic:nvPicPr>
                   <pic:blipFill>
-                    <a:blip r:embed="rId11">
+                    <a:blip r:embed="rId16">
                       <a:extLst>
                         <a:ext uri="{28A0092B-C50C-407E-A947-70E740481C1C}">
                           <a14:useLocalDpi xmlns:a14="http://schemas.microsoft.com/office/drawing/2010/main" val="0"/>
@@ -1925,8 +2402,46 @@
 </w:document>
 </file>
 
+<file path=word/endnotes.xml><?xml version="1.0" encoding="utf-8"?>
+<w:endnotes xmlns:wpc="http://schemas.microsoft.com/office/word/2010/wordprocessingCanvas" xmlns:cx="http://schemas.microsoft.com/office/drawing/2014/chartex" xmlns:cx1="http://schemas.microsoft.com/office/drawing/2015/9/8/chartex" xmlns:cx2="http://schemas.microsoft.com/office/drawing/2015/10/21/chartex" xmlns:cx3="http://schemas.microsoft.com/office/drawing/2016/5/9/chartex" xmlns:cx4="http://schemas.microsoft.com/office/drawing/2016/5/10/chartex" xmlns:cx5="http://schemas.microsoft.com/office/drawing/2016/5/11/chartex" xmlns:cx6="http://schemas.microsoft.com/office/drawing/2016/5/12/chartex" xmlns:cx7="http://schemas.microsoft.com/office/drawing/2016/5/13/chartex" xmlns:cx8="http://schemas.microsoft.com/office/drawing/2016/5/14/chartex" xmlns:mc="http://schemas.openxmlformats.org/markup-compatibility/2006" xmlns:aink="http://schemas.microsoft.com/office/drawing/2016/ink" xmlns:am3d="http://schemas.microsoft.com/office/drawing/2017/model3d" xmlns:o="urn:schemas-microsoft-com:office:office" xmlns:r="http://schemas.openxmlformats.org/officeDocument/2006/relationships" xmlns:m="http://schemas.openxmlformats.org/officeDocument/2006/math" xmlns:v="urn:schemas-microsoft-com:vml" xmlns:wp14="http://schemas.microsoft.com/office/word/2010/wordprocessingDrawing" xmlns:wp="http://schemas.openxmlformats.org/drawingml/2006/wordprocessingDrawing" xmlns:w10="urn:schemas-microsoft-com:office:word" xmlns:w="http://schemas.openxmlformats.org/wordprocessingml/2006/main" xmlns:w14="http://schemas.microsoft.com/office/word/2010/wordml" xmlns:w15="http://schemas.microsoft.com/office/word/2012/wordml" xmlns:w16cid="http://schemas.microsoft.com/office/word/2016/wordml/cid" xmlns:w16se="http://schemas.microsoft.com/office/word/2015/wordml/symex" xmlns:wpg="http://schemas.microsoft.com/office/word/2010/wordprocessingGroup" xmlns:wpi="http://schemas.microsoft.com/office/word/2010/wordprocessingInk" xmlns:wne="http://schemas.microsoft.com/office/word/2006/wordml" xmlns:wps="http://schemas.microsoft.com/office/word/2010/wordprocessingShape" mc:Ignorable="w14 w15 w16se w16cid wp14">
+  <w:endnote w:type="separator" w:id="-1">
+    <w:p>
+      <w:r>
+        <w:separator/>
+      </w:r>
+    </w:p>
+  </w:endnote>
+  <w:endnote w:type="continuationSeparator" w:id="0">
+    <w:p>
+      <w:r>
+        <w:continuationSeparator/>
+      </w:r>
+    </w:p>
+  </w:endnote>
+</w:endnotes>
+</file>
+
+<file path=word/footnotes.xml><?xml version="1.0" encoding="utf-8"?>
+<w:footnotes xmlns:wpc="http://schemas.microsoft.com/office/word/2010/wordprocessingCanvas" xmlns:cx="http://schemas.microsoft.com/office/drawing/2014/chartex" xmlns:cx1="http://schemas.microsoft.com/office/drawing/2015/9/8/chartex" xmlns:cx2="http://schemas.microsoft.com/office/drawing/2015/10/21/chartex" xmlns:cx3="http://schemas.microsoft.com/office/drawing/2016/5/9/chartex" xmlns:cx4="http://schemas.microsoft.com/office/drawing/2016/5/10/chartex" xmlns:cx5="http://schemas.microsoft.com/office/drawing/2016/5/11/chartex" xmlns:cx6="http://schemas.microsoft.com/office/drawing/2016/5/12/chartex" xmlns:cx7="http://schemas.microsoft.com/office/drawing/2016/5/13/chartex" xmlns:cx8="http://schemas.microsoft.com/office/drawing/2016/5/14/chartex" xmlns:mc="http://schemas.openxmlformats.org/markup-compatibility/2006" xmlns:aink="http://schemas.microsoft.com/office/drawing/2016/ink" xmlns:am3d="http://schemas.microsoft.com/office/drawing/2017/model3d" xmlns:o="urn:schemas-microsoft-com:office:office" xmlns:r="http://schemas.openxmlformats.org/officeDocument/2006/relationships" xmlns:m="http://schemas.openxmlformats.org/officeDocument/2006/math" xmlns:v="urn:schemas-microsoft-com:vml" xmlns:wp14="http://schemas.microsoft.com/office/word/2010/wordprocessingDrawing" xmlns:wp="http://schemas.openxmlformats.org/drawingml/2006/wordprocessingDrawing" xmlns:w10="urn:schemas-microsoft-com:office:word" xmlns:w="http://schemas.openxmlformats.org/wordprocessingml/2006/main" xmlns:w14="http://schemas.microsoft.com/office/word/2010/wordml" xmlns:w15="http://schemas.microsoft.com/office/word/2012/wordml" xmlns:w16cid="http://schemas.microsoft.com/office/word/2016/wordml/cid" xmlns:w16se="http://schemas.microsoft.com/office/word/2015/wordml/symex" xmlns:wpg="http://schemas.microsoft.com/office/word/2010/wordprocessingGroup" xmlns:wpi="http://schemas.microsoft.com/office/word/2010/wordprocessingInk" xmlns:wne="http://schemas.microsoft.com/office/word/2006/wordml" xmlns:wps="http://schemas.microsoft.com/office/word/2010/wordprocessingShape" mc:Ignorable="w14 w15 w16se w16cid wp14">
+  <w:footnote w:type="separator" w:id="-1">
+    <w:p>
+      <w:r>
+        <w:separator/>
+      </w:r>
+    </w:p>
+  </w:footnote>
+  <w:footnote w:type="continuationSeparator" w:id="0">
+    <w:p>
+      <w:r>
+        <w:continuationSeparator/>
+      </w:r>
+    </w:p>
+  </w:footnote>
+</w:footnotes>
+</file>
+
 <file path=word/styles.xml><?xml version="1.0" encoding="utf-8"?>
-<w:styles xmlns:mc="http://schemas.openxmlformats.org/markup-compatibility/2006" xmlns:r="http://schemas.openxmlformats.org/officeDocument/2006/relationships" xmlns:w="http://schemas.openxmlformats.org/wordprocessingml/2006/main" xmlns:w14="http://schemas.microsoft.com/office/word/2010/wordml" xmlns:w15="http://schemas.microsoft.com/office/word/2012/wordml" mc:Ignorable="w14 w15">
+<w:styles xmlns:mc="http://schemas.openxmlformats.org/markup-compatibility/2006" xmlns:r="http://schemas.openxmlformats.org/officeDocument/2006/relationships" xmlns:w="http://schemas.openxmlformats.org/wordprocessingml/2006/main" xmlns:w14="http://schemas.microsoft.com/office/word/2010/wordml" xmlns:w15="http://schemas.microsoft.com/office/word/2012/wordml" xmlns:w16cid="http://schemas.microsoft.com/office/word/2016/wordml/cid" xmlns:w16se="http://schemas.microsoft.com/office/word/2015/wordml/symex" mc:Ignorable="w14 w15 w16se w16cid">
   <w:docDefaults>
     <w:rPrDefault>
       <w:rPr>
@@ -1939,7 +2454,7 @@
     </w:rPrDefault>
     <w:pPrDefault/>
   </w:docDefaults>
-  <w:latentStyles w:defLockedState="0" w:defUIPriority="99" w:defSemiHidden="0" w:defUnhideWhenUsed="0" w:defQFormat="0" w:count="380">
+  <w:latentStyles w:defLockedState="0" w:defUIPriority="99" w:defSemiHidden="0" w:defUnhideWhenUsed="0" w:defQFormat="0" w:count="375">
     <w:lsdException w:name="Normal" w:uiPriority="0" w:qFormat="1"/>
     <w:lsdException w:name="heading 1" w:uiPriority="9" w:qFormat="1"/>
     <w:lsdException w:name="heading 2" w:semiHidden="1" w:uiPriority="9" w:unhideWhenUsed="1" w:qFormat="1"/>
@@ -2096,15 +2611,6 @@
     <w:lsdException w:name="Balloon Text" w:semiHidden="1" w:unhideWhenUsed="1"/>
     <w:lsdException w:name="Table Grid" w:uiPriority="39"/>
     <w:lsdException w:name="Table Theme" w:semiHidden="1" w:unhideWhenUsed="1"/>
-    <w:lsdException w:name="Note Level 1" w:semiHidden="1" w:unhideWhenUsed="1"/>
-    <w:lsdException w:name="Note Level 2" w:semiHidden="1" w:unhideWhenUsed="1"/>
-    <w:lsdException w:name="Note Level 3" w:semiHidden="1" w:unhideWhenUsed="1"/>
-    <w:lsdException w:name="Note Level 4" w:semiHidden="1" w:unhideWhenUsed="1"/>
-    <w:lsdException w:name="Note Level 5" w:semiHidden="1" w:unhideWhenUsed="1"/>
-    <w:lsdException w:name="Note Level 6" w:semiHidden="1" w:unhideWhenUsed="1"/>
-    <w:lsdException w:name="Note Level 7" w:semiHidden="1" w:unhideWhenUsed="1"/>
-    <w:lsdException w:name="Note Level 8" w:semiHidden="1" w:unhideWhenUsed="1"/>
-    <w:lsdException w:name="Note Level 9" w:semiHidden="1" w:unhideWhenUsed="1"/>
     <w:lsdException w:name="Placeholder Text" w:semiHidden="1"/>
     <w:lsdException w:name="No Spacing" w:uiPriority="1" w:qFormat="1"/>
     <w:lsdException w:name="Light Shading" w:uiPriority="60"/>
@@ -2354,6 +2860,66 @@
     <w:uiPriority w:val="99"/>
     <w:semiHidden/>
     <w:unhideWhenUsed/>
+  </w:style>
+  <w:style w:type="paragraph" w:styleId="a3">
+    <w:name w:val="header"/>
+    <w:basedOn w:val="a"/>
+    <w:link w:val="a4"/>
+    <w:uiPriority w:val="99"/>
+    <w:unhideWhenUsed/>
+    <w:rsid w:val="00663A25"/>
+    <w:pPr>
+      <w:tabs>
+        <w:tab w:val="center" w:pos="4153"/>
+        <w:tab w:val="right" w:pos="8306"/>
+      </w:tabs>
+      <w:snapToGrid w:val="0"/>
+    </w:pPr>
+    <w:rPr>
+      <w:sz w:val="20"/>
+      <w:szCs w:val="20"/>
+    </w:rPr>
+  </w:style>
+  <w:style w:type="character" w:customStyle="1" w:styleId="a4">
+    <w:name w:val="頁首 字元"/>
+    <w:basedOn w:val="a0"/>
+    <w:link w:val="a3"/>
+    <w:uiPriority w:val="99"/>
+    <w:rsid w:val="00663A25"/>
+    <w:rPr>
+      <w:sz w:val="20"/>
+      <w:szCs w:val="20"/>
+    </w:rPr>
+  </w:style>
+  <w:style w:type="paragraph" w:styleId="a5">
+    <w:name w:val="footer"/>
+    <w:basedOn w:val="a"/>
+    <w:link w:val="a6"/>
+    <w:uiPriority w:val="99"/>
+    <w:unhideWhenUsed/>
+    <w:rsid w:val="00663A25"/>
+    <w:pPr>
+      <w:tabs>
+        <w:tab w:val="center" w:pos="4153"/>
+        <w:tab w:val="right" w:pos="8306"/>
+      </w:tabs>
+      <w:snapToGrid w:val="0"/>
+    </w:pPr>
+    <w:rPr>
+      <w:sz w:val="20"/>
+      <w:szCs w:val="20"/>
+    </w:rPr>
+  </w:style>
+  <w:style w:type="character" w:customStyle="1" w:styleId="a6">
+    <w:name w:val="頁尾 字元"/>
+    <w:basedOn w:val="a0"/>
+    <w:link w:val="a5"/>
+    <w:uiPriority w:val="99"/>
+    <w:rsid w:val="00663A25"/>
+    <w:rPr>
+      <w:sz w:val="20"/>
+      <w:szCs w:val="20"/>
+    </w:rPr>
   </w:style>
 </w:styles>
 </file>

</xml_diff>